<commit_message>
ajout des captures et du rapport mis a jour
</commit_message>
<xml_diff>
--- a/TP3/Rapport_TP3.docx
+++ b/TP3/Rapport_TP3.docx
@@ -11,15 +11,7 @@
         </w:numPr>
       </w:pPr>
       <w:r>
-        <w:t xml:space="preserve">Quel filtre appliqueriez-vous afin d’afficher uniquement les échanges entre le client et le </w:t>
-      </w:r>
-      <w:proofErr w:type="gramStart"/>
-      <w:r>
-        <w:t>serveur?</w:t>
-      </w:r>
-      <w:proofErr w:type="gramEnd"/>
-      <w:r>
-        <w:t xml:space="preserve"> (1 point)</w:t>
+        <w:t>Quel filtre appliqueriez-vous afin d’afficher uniquement les échanges entre le client et le serveur? (1 point)</w:t>
       </w:r>
     </w:p>
     <w:p>
@@ -40,7 +32,6 @@
         </w:rPr>
         <w:t>(</w:t>
       </w:r>
-      <w:proofErr w:type="spellStart"/>
       <w:r>
         <w:rPr>
           <w:lang w:val="en-US"/>
@@ -51,87 +42,40 @@
         <w:rPr>
           <w:lang w:val="en-US"/>
         </w:rPr>
-        <w:t>src</w:t>
-      </w:r>
-      <w:proofErr w:type="spellEnd"/>
+        <w:t>src==192.168.79.143 and ip.d</w:t>
+      </w:r>
       <w:r>
         <w:rPr>
           <w:lang w:val="en-US"/>
         </w:rPr>
-        <w:t xml:space="preserve">==192.168.79.143 and </w:t>
-      </w:r>
-      <w:proofErr w:type="spellStart"/>
+        <w:t>st==192.168.79.145</w:t>
+      </w:r>
       <w:r>
         <w:rPr>
           <w:lang w:val="en-US"/>
         </w:rPr>
-        <w:t>ip.d</w:t>
+        <w:t>) || (</w:t>
       </w:r>
       <w:r>
         <w:rPr>
           <w:lang w:val="en-US"/>
         </w:rPr>
-        <w:t>st</w:t>
-      </w:r>
-      <w:proofErr w:type="spellEnd"/>
+        <w:t>Ip.</w:t>
+      </w:r>
       <w:r>
         <w:rPr>
           <w:lang w:val="en-US"/>
         </w:rPr>
-        <w:t>==192.168.79.145</w:t>
-      </w:r>
-      <w:r>
+        <w:t>src==192.168.79.145 and ip.dst==192.168.79.143)</w:t>
+      </w:r>
+    </w:p>
+    <w:p>
+      <w:pPr>
+        <w:pStyle w:val="Paragraphedeliste"/>
         <w:rPr>
           <w:lang w:val="en-US"/>
         </w:rPr>
-        <w:t>) || (</w:t>
-      </w:r>
-      <w:proofErr w:type="spellStart"/>
-      <w:r>
-        <w:rPr>
-          <w:lang w:val="en-US"/>
-        </w:rPr>
-        <w:t>Ip.</w:t>
-      </w:r>
-      <w:r>
-        <w:rPr>
-          <w:lang w:val="en-US"/>
-        </w:rPr>
-        <w:t>src</w:t>
-      </w:r>
-      <w:proofErr w:type="spellEnd"/>
-      <w:r>
-        <w:rPr>
-          <w:lang w:val="en-US"/>
-        </w:rPr>
-        <w:t>==192.168.79.145</w:t>
-      </w:r>
-      <w:r>
-        <w:rPr>
-          <w:lang w:val="en-US"/>
-        </w:rPr>
-        <w:t xml:space="preserve"> and </w:t>
-      </w:r>
-      <w:proofErr w:type="spellStart"/>
-      <w:r>
-        <w:rPr>
-          <w:lang w:val="en-US"/>
-        </w:rPr>
-        <w:t>ip.d</w:t>
-      </w:r>
-      <w:r>
-        <w:rPr>
-          <w:lang w:val="en-US"/>
-        </w:rPr>
-        <w:t>st</w:t>
-      </w:r>
-      <w:proofErr w:type="spellEnd"/>
-      <w:r>
-        <w:rPr>
-          <w:lang w:val="en-US"/>
-        </w:rPr>
-        <w:t>==192.168.79.143)</w:t>
-      </w:r>
+      </w:pPr>
     </w:p>
     <w:p>
       <w:pPr>
@@ -171,15 +115,7 @@
         <w:pStyle w:val="Paragraphedeliste"/>
       </w:pPr>
       <w:r>
-        <w:t xml:space="preserve">Le protocole permettant la communication est le </w:t>
-      </w:r>
-      <w:proofErr w:type="spellStart"/>
-      <w:r>
-        <w:t>protocol</w:t>
-      </w:r>
-      <w:proofErr w:type="spellEnd"/>
-      <w:r>
-        <w:t xml:space="preserve"> TCP.</w:t>
+        <w:t>Le protocole permettant la communication est le protocol TCP.</w:t>
       </w:r>
     </w:p>
     <w:p>
@@ -245,15 +181,7 @@
         </w:numPr>
       </w:pPr>
       <w:r>
-        <w:t xml:space="preserve">Combien de paquets et d’octets de données ont été envoyés du client vers le serveur et du serveur vers le </w:t>
-      </w:r>
-      <w:proofErr w:type="gramStart"/>
-      <w:r>
-        <w:t>client?</w:t>
-      </w:r>
-      <w:proofErr w:type="gramEnd"/>
-      <w:r>
-        <w:t xml:space="preserve"> (2 points)</w:t>
+        <w:t>Combien de paquets et d’octets de données ont été envoyés du client vers le serveur et du serveur vers le client? (2 points)</w:t>
       </w:r>
     </w:p>
     <w:p>
@@ -270,16 +198,8 @@
         <w:rPr>
           <w:lang w:val="en-US"/>
         </w:rPr>
-        <w:t xml:space="preserve">&gt; </w:t>
-      </w:r>
-      <w:proofErr w:type="spellStart"/>
-      <w:r>
-        <w:rPr>
-          <w:lang w:val="en-US"/>
-        </w:rPr>
-        <w:t>Serveur</w:t>
-      </w:r>
-      <w:proofErr w:type="spellEnd"/>
+        <w:t>&gt; Serveur</w:t>
+      </w:r>
     </w:p>
     <w:p>
       <w:pPr>
@@ -443,7 +363,6 @@
         <w:pStyle w:val="Paragraphedeliste"/>
       </w:pPr>
       <w:r>
-        <w:lastRenderedPageBreak/>
         <w:t>Serveur -&gt; Client</w:t>
       </w:r>
     </w:p>
@@ -507,18 +426,7 @@
         </w:numPr>
       </w:pPr>
       <w:r>
-        <w:t xml:space="preserve">Normalement, le standard IEEE 802.3 limite la taille d’une trame Ethernet à 1518 octets. Dans votre capture Wireshark, existe-t-il des paquets ayant une taille supérieure à 1518 </w:t>
-      </w:r>
-      <w:proofErr w:type="gramStart"/>
-      <w:r>
-        <w:t>octets?</w:t>
-      </w:r>
-      <w:proofErr w:type="gramEnd"/>
-      <w:r>
-        <w:t xml:space="preserve"> Si oui, expliquez pourquoi et comment ce paquet réussit à transiger sur le réseau alors que sa taille est plus grande que celle spécifiée p</w:t>
-      </w:r>
-      <w:r>
-        <w:t xml:space="preserve">ar le standard. (2.5 points) </w:t>
+        <w:t xml:space="preserve">Normalement, le standard IEEE 802.3 limite la taille d’une trame Ethernet à 1518 octets. Dans votre capture Wireshark, existe-t-il des paquets ayant une taille supérieure à 1518 octets? Si oui, expliquez pourquoi et comment ce paquet réussit à transiger sur le réseau alors que sa taille est plus grande que celle spécifiée par le standard. (2.5 points) </w:t>
       </w:r>
     </w:p>
     <w:p>
@@ -598,21 +506,7 @@
         </w:numPr>
       </w:pPr>
       <w:r>
-        <w:t xml:space="preserve">Quel type d’information êtes-vous capables d’extraire de Wireshark en lien l’exécution de la commande « </w:t>
-      </w:r>
-      <w:proofErr w:type="spellStart"/>
-      <w:r>
-        <w:t>ls</w:t>
-      </w:r>
-      <w:proofErr w:type="spellEnd"/>
-      <w:r>
-        <w:t xml:space="preserve"> </w:t>
-      </w:r>
-      <w:r>
-        <w:t>» ?</w:t>
-      </w:r>
-      <w:r>
-        <w:t xml:space="preserve"> Montrer vos résultats (1 point)</w:t>
+        <w:t>Quel type d’information êtes-vous capables d’extraire de Wireshark en lien l’exécution de la commande « ls » ? Montrer vos résultats (1 point)</w:t>
       </w:r>
     </w:p>
     <w:p>
@@ -686,39 +580,7 @@
         </w:numPr>
       </w:pPr>
       <w:r>
-        <w:t>Il est possible, avec Wireshark, d’extraire l’image envoyée par le client ou l’image envoyer par le serveur vers le client. Donnez les étapes à suivre, incluant des captures d’écran montrant chaque étape permettant l’extraction de l’image envoyée du client vers le serveur. Servez-vous des propriétés du fichier .</w:t>
-      </w:r>
-      <w:proofErr w:type="spellStart"/>
-      <w:r>
-        <w:t>jpg</w:t>
-      </w:r>
-      <w:proofErr w:type="spellEnd"/>
-      <w:r>
-        <w:t xml:space="preserve"> énoncées plus haut. </w:t>
-      </w:r>
-      <w:proofErr w:type="gramStart"/>
-      <w:r>
-        <w:t>Indice:</w:t>
-      </w:r>
-      <w:proofErr w:type="gramEnd"/>
-      <w:r>
-        <w:t xml:space="preserve"> utilisez le programme </w:t>
-      </w:r>
-      <w:proofErr w:type="spellStart"/>
-      <w:r>
-        <w:t>WinHex</w:t>
-      </w:r>
-      <w:proofErr w:type="spellEnd"/>
-      <w:r>
-        <w:t xml:space="preserve"> après avoir sauvegardé le flot de données en format “</w:t>
-      </w:r>
-      <w:proofErr w:type="spellStart"/>
-      <w:r>
-        <w:t>Raw</w:t>
-      </w:r>
-      <w:proofErr w:type="spellEnd"/>
-      <w:r>
-        <w:t>” (2 points)</w:t>
+        <w:t>Il est possible, avec Wireshark, d’extraire l’image envoyée par le client ou l’image envoyer par le serveur vers le client. Donnez les étapes à suivre, incluant des captures d’écran montrant chaque étape permettant l’extraction de l’image envoyée du client vers le serveur. Servez-vous des propriétés du fichier .jpg énoncées plus haut. Indice: utilisez le programme WinHex après avoir sauvegardé le flot de données en format “Raw” (2 points)</w:t>
       </w:r>
       <w:r>
         <w:t xml:space="preserve"> </w:t>
@@ -774,13 +636,8 @@
       <w:pPr>
         <w:ind w:left="360"/>
       </w:pPr>
-      <w:proofErr w:type="spellStart"/>
-      <w:r>
-        <w:t>Follow</w:t>
-      </w:r>
-      <w:proofErr w:type="spellEnd"/>
-      <w:r>
-        <w:t xml:space="preserve"> TCP</w:t>
+      <w:r>
+        <w:t>Follow TCP</w:t>
       </w:r>
     </w:p>
     <w:p>
@@ -831,13 +688,9 @@
         <w:pStyle w:val="Paragraphedeliste"/>
       </w:pPr>
       <w:r>
-        <w:t xml:space="preserve">Save As </w:t>
-      </w:r>
-      <w:proofErr w:type="spellStart"/>
-      <w:r>
-        <w:t>Raw</w:t>
-      </w:r>
-      <w:proofErr w:type="spellEnd"/>
+        <w:lastRenderedPageBreak/>
+        <w:t>Save As Raw</w:t>
+      </w:r>
     </w:p>
     <w:p>
       <w:pPr>
@@ -1109,12 +962,1550 @@
         <w:t>Suite à toute cette analyse que pouvez-vous conclure quant à la sécurité de l’application de gestion de fichier que vous avez développé lors du travail pratique no.1 (1 point)</w:t>
       </w:r>
     </w:p>
-    <w:p>
-      <w:pPr>
-        <w:pStyle w:val="Paragraphedeliste"/>
-      </w:pPr>
+    <w:p/>
+    <w:p/>
+    <w:p>
+      <w:r>
+        <w:t>Partie 8</w:t>
+      </w:r>
+    </w:p>
+    <w:p>
+      <w:r>
+        <w:t>Mode 1 :</w:t>
+      </w:r>
+    </w:p>
+    <w:p>
+      <w:pPr>
+        <w:pStyle w:val="Paragraphedeliste"/>
+        <w:numPr>
+          <w:ilvl w:val="0"/>
+          <w:numId w:val="2"/>
+        </w:numPr>
+      </w:pPr>
+      <w:r>
+        <w:t>Quel protocole de la couche transport est utilisé? Dans le cas de TCP, montrer le tout premier échange entre le client et le serveur lors de l’initialisation de la connexion, comment ce nomme cet échange? Dans le cas d'UDP, est-ce que ce même échange à lieu? Pourquoi? (0.5 point)</w:t>
+      </w:r>
+    </w:p>
+    <w:p>
+      <w:pPr>
+        <w:pStyle w:val="Paragraphedeliste"/>
+      </w:pPr>
+    </w:p>
+    <w:p>
+      <w:pPr>
+        <w:pStyle w:val="Paragraphedeliste"/>
+      </w:pPr>
+      <w:r>
+        <w:rPr>
+          <w:noProof/>
+          <w:lang w:eastAsia="fr-CA"/>
+        </w:rPr>
+        <w:drawing>
+          <wp:inline distT="0" distB="0" distL="0" distR="0" wp14:anchorId="2EE86D43" wp14:editId="4B654638">
+            <wp:extent cx="5486400" cy="2593340"/>
+            <wp:effectExtent l="0" t="0" r="0" b="0"/>
+            <wp:docPr id="4" name="Image 4"/>
+            <wp:cNvGraphicFramePr>
+              <a:graphicFrameLocks xmlns:a="http://schemas.openxmlformats.org/drawingml/2006/main" noChangeAspect="1"/>
+            </wp:cNvGraphicFramePr>
+            <a:graphic xmlns:a="http://schemas.openxmlformats.org/drawingml/2006/main">
+              <a:graphicData uri="http://schemas.openxmlformats.org/drawingml/2006/picture">
+                <pic:pic xmlns:pic="http://schemas.openxmlformats.org/drawingml/2006/picture">
+                  <pic:nvPicPr>
+                    <pic:cNvPr id="1" name=""/>
+                    <pic:cNvPicPr/>
+                  </pic:nvPicPr>
+                  <pic:blipFill>
+                    <a:blip r:embed="rId18"/>
+                    <a:stretch>
+                      <a:fillRect/>
+                    </a:stretch>
+                  </pic:blipFill>
+                  <pic:spPr>
+                    <a:xfrm>
+                      <a:off x="0" y="0"/>
+                      <a:ext cx="5486400" cy="2593340"/>
+                    </a:xfrm>
+                    <a:prstGeom prst="rect">
+                      <a:avLst/>
+                    </a:prstGeom>
+                  </pic:spPr>
+                </pic:pic>
+              </a:graphicData>
+            </a:graphic>
+          </wp:inline>
+        </w:drawing>
+      </w:r>
+    </w:p>
+    <w:p>
+      <w:pPr>
+        <w:pStyle w:val="Paragraphedeliste"/>
+      </w:pPr>
+    </w:p>
+    <w:p>
+      <w:pPr>
+        <w:pStyle w:val="Paragraphedeliste"/>
+        <w:numPr>
+          <w:ilvl w:val="0"/>
+          <w:numId w:val="2"/>
+        </w:numPr>
+      </w:pPr>
+      <w:r>
+        <w:t>En vous basant sur les informations recueillies par Wireshark, indiquez les ports source et destination utilisés par la couche 4. (0.5 point)</w:t>
+      </w:r>
+    </w:p>
+    <w:p>
+      <w:pPr>
+        <w:pStyle w:val="Paragraphedeliste"/>
+      </w:pPr>
+      <w:r>
+        <w:rPr>
+          <w:noProof/>
+          <w:lang w:eastAsia="fr-CA"/>
+        </w:rPr>
+        <w:drawing>
+          <wp:inline distT="0" distB="0" distL="0" distR="0" wp14:anchorId="4E2F6FCF" wp14:editId="596C9EF5">
+            <wp:extent cx="5486400" cy="129540"/>
+            <wp:effectExtent l="0" t="0" r="0" b="3810"/>
+            <wp:docPr id="5" name="Image 5"/>
+            <wp:cNvGraphicFramePr>
+              <a:graphicFrameLocks xmlns:a="http://schemas.openxmlformats.org/drawingml/2006/main" noChangeAspect="1"/>
+            </wp:cNvGraphicFramePr>
+            <a:graphic xmlns:a="http://schemas.openxmlformats.org/drawingml/2006/main">
+              <a:graphicData uri="http://schemas.openxmlformats.org/drawingml/2006/picture">
+                <pic:pic xmlns:pic="http://schemas.openxmlformats.org/drawingml/2006/picture">
+                  <pic:nvPicPr>
+                    <pic:cNvPr id="1" name=""/>
+                    <pic:cNvPicPr/>
+                  </pic:nvPicPr>
+                  <pic:blipFill>
+                    <a:blip r:embed="rId19"/>
+                    <a:stretch>
+                      <a:fillRect/>
+                    </a:stretch>
+                  </pic:blipFill>
+                  <pic:spPr>
+                    <a:xfrm>
+                      <a:off x="0" y="0"/>
+                      <a:ext cx="5486400" cy="129540"/>
+                    </a:xfrm>
+                    <a:prstGeom prst="rect">
+                      <a:avLst/>
+                    </a:prstGeom>
+                  </pic:spPr>
+                </pic:pic>
+              </a:graphicData>
+            </a:graphic>
+          </wp:inline>
+        </w:drawing>
+      </w:r>
+    </w:p>
+    <w:p>
+      <w:pPr>
+        <w:pStyle w:val="Paragraphedeliste"/>
+      </w:pPr>
+    </w:p>
+    <w:p>
+      <w:pPr>
+        <w:pStyle w:val="Paragraphedeliste"/>
+        <w:numPr>
+          <w:ilvl w:val="0"/>
+          <w:numId w:val="2"/>
+        </w:numPr>
+      </w:pPr>
+      <w:r>
+        <w:t xml:space="preserve">Combien de paquets et d’octets contenant des données ont été envoyés par le client vers le serveur? Par le serveur vers le client? Montrer où vous avez trouvé cette information. (0.5 point) </w:t>
+      </w:r>
+    </w:p>
+    <w:p>
+      <w:pPr>
+        <w:pStyle w:val="Paragraphedeliste"/>
+      </w:pPr>
+      <w:r>
+        <w:t xml:space="preserve">SERVEUR A CLIENT </w:t>
+      </w:r>
+    </w:p>
+    <w:p>
+      <w:pPr>
+        <w:pStyle w:val="Paragraphedeliste"/>
+      </w:pPr>
+      <w:r>
+        <w:rPr>
+          <w:noProof/>
+          <w:lang w:eastAsia="fr-CA"/>
+        </w:rPr>
+        <w:drawing>
+          <wp:inline distT="0" distB="0" distL="0" distR="0" wp14:anchorId="6AE7FF0D" wp14:editId="71B12E1A">
+            <wp:extent cx="5486400" cy="1647825"/>
+            <wp:effectExtent l="0" t="0" r="0" b="9525"/>
+            <wp:docPr id="7" name="Image 7"/>
+            <wp:cNvGraphicFramePr>
+              <a:graphicFrameLocks xmlns:a="http://schemas.openxmlformats.org/drawingml/2006/main" noChangeAspect="1"/>
+            </wp:cNvGraphicFramePr>
+            <a:graphic xmlns:a="http://schemas.openxmlformats.org/drawingml/2006/main">
+              <a:graphicData uri="http://schemas.openxmlformats.org/drawingml/2006/picture">
+                <pic:pic xmlns:pic="http://schemas.openxmlformats.org/drawingml/2006/picture">
+                  <pic:nvPicPr>
+                    <pic:cNvPr id="1" name=""/>
+                    <pic:cNvPicPr/>
+                  </pic:nvPicPr>
+                  <pic:blipFill>
+                    <a:blip r:embed="rId20"/>
+                    <a:stretch>
+                      <a:fillRect/>
+                    </a:stretch>
+                  </pic:blipFill>
+                  <pic:spPr>
+                    <a:xfrm>
+                      <a:off x="0" y="0"/>
+                      <a:ext cx="5486400" cy="1647825"/>
+                    </a:xfrm>
+                    <a:prstGeom prst="rect">
+                      <a:avLst/>
+                    </a:prstGeom>
+                  </pic:spPr>
+                </pic:pic>
+              </a:graphicData>
+            </a:graphic>
+          </wp:inline>
+        </w:drawing>
+      </w:r>
+    </w:p>
+    <w:p>
+      <w:pPr>
+        <w:pStyle w:val="Paragraphedeliste"/>
+      </w:pPr>
+    </w:p>
+    <w:p>
+      <w:pPr>
+        <w:pStyle w:val="Paragraphedeliste"/>
+      </w:pPr>
+    </w:p>
+    <w:p>
+      <w:pPr>
+        <w:pStyle w:val="Paragraphedeliste"/>
+      </w:pPr>
+      <w:r>
+        <w:lastRenderedPageBreak/>
+        <w:t>CLIENT A SERVEUR</w:t>
+      </w:r>
+    </w:p>
+    <w:p>
+      <w:pPr>
+        <w:pStyle w:val="Paragraphedeliste"/>
+      </w:pPr>
+      <w:r>
+        <w:rPr>
+          <w:noProof/>
+          <w:lang w:eastAsia="fr-CA"/>
+        </w:rPr>
+        <w:drawing>
+          <wp:inline distT="0" distB="0" distL="0" distR="0" wp14:anchorId="7CBA3BDA" wp14:editId="50D7D494">
+            <wp:extent cx="5486400" cy="1591310"/>
+            <wp:effectExtent l="0" t="0" r="0" b="8890"/>
+            <wp:docPr id="8" name="Image 8"/>
+            <wp:cNvGraphicFramePr>
+              <a:graphicFrameLocks xmlns:a="http://schemas.openxmlformats.org/drawingml/2006/main" noChangeAspect="1"/>
+            </wp:cNvGraphicFramePr>
+            <a:graphic xmlns:a="http://schemas.openxmlformats.org/drawingml/2006/main">
+              <a:graphicData uri="http://schemas.openxmlformats.org/drawingml/2006/picture">
+                <pic:pic xmlns:pic="http://schemas.openxmlformats.org/drawingml/2006/picture">
+                  <pic:nvPicPr>
+                    <pic:cNvPr id="1" name=""/>
+                    <pic:cNvPicPr/>
+                  </pic:nvPicPr>
+                  <pic:blipFill>
+                    <a:blip r:embed="rId21"/>
+                    <a:stretch>
+                      <a:fillRect/>
+                    </a:stretch>
+                  </pic:blipFill>
+                  <pic:spPr>
+                    <a:xfrm>
+                      <a:off x="0" y="0"/>
+                      <a:ext cx="5486400" cy="1591310"/>
+                    </a:xfrm>
+                    <a:prstGeom prst="rect">
+                      <a:avLst/>
+                    </a:prstGeom>
+                  </pic:spPr>
+                </pic:pic>
+              </a:graphicData>
+            </a:graphic>
+          </wp:inline>
+        </w:drawing>
+      </w:r>
+    </w:p>
+    <w:p>
+      <w:pPr>
+        <w:pStyle w:val="Paragraphedeliste"/>
+      </w:pPr>
+    </w:p>
+    <w:p>
+      <w:pPr>
+        <w:pStyle w:val="Paragraphedeliste"/>
+        <w:numPr>
+          <w:ilvl w:val="0"/>
+          <w:numId w:val="2"/>
+        </w:numPr>
+      </w:pPr>
+      <w:r>
+        <w:t xml:space="preserve">À la lumière de votre analyse, que fait le client? Selon vous, combien d’itérations le client a-t-il faites pour envoyer ces données? (0.5 point) </w:t>
+      </w:r>
+    </w:p>
+    <w:p>
+      <w:pPr>
+        <w:pStyle w:val="Paragraphedeliste"/>
+      </w:pPr>
+      <w:r>
+        <w:rPr>
+          <w:noProof/>
+          <w:lang w:eastAsia="fr-CA"/>
+        </w:rPr>
+        <w:drawing>
+          <wp:inline distT="0" distB="0" distL="0" distR="0" wp14:anchorId="5325C2E5" wp14:editId="7E5204B2">
+            <wp:extent cx="5486400" cy="2367280"/>
+            <wp:effectExtent l="0" t="0" r="0" b="0"/>
+            <wp:docPr id="24" name="Image 24"/>
+            <wp:cNvGraphicFramePr>
+              <a:graphicFrameLocks xmlns:a="http://schemas.openxmlformats.org/drawingml/2006/main" noChangeAspect="1"/>
+            </wp:cNvGraphicFramePr>
+            <a:graphic xmlns:a="http://schemas.openxmlformats.org/drawingml/2006/main">
+              <a:graphicData uri="http://schemas.openxmlformats.org/drawingml/2006/picture">
+                <pic:pic xmlns:pic="http://schemas.openxmlformats.org/drawingml/2006/picture">
+                  <pic:nvPicPr>
+                    <pic:cNvPr id="1" name=""/>
+                    <pic:cNvPicPr/>
+                  </pic:nvPicPr>
+                  <pic:blipFill>
+                    <a:blip r:embed="rId22"/>
+                    <a:stretch>
+                      <a:fillRect/>
+                    </a:stretch>
+                  </pic:blipFill>
+                  <pic:spPr>
+                    <a:xfrm>
+                      <a:off x="0" y="0"/>
+                      <a:ext cx="5486400" cy="2367280"/>
+                    </a:xfrm>
+                    <a:prstGeom prst="rect">
+                      <a:avLst/>
+                    </a:prstGeom>
+                  </pic:spPr>
+                </pic:pic>
+              </a:graphicData>
+            </a:graphic>
+          </wp:inline>
+        </w:drawing>
+      </w:r>
+    </w:p>
+    <w:p>
+      <w:pPr>
+        <w:pStyle w:val="Paragraphedeliste"/>
+      </w:pPr>
+    </w:p>
+    <w:p>
+      <w:pPr>
+        <w:pStyle w:val="Paragraphedeliste"/>
+      </w:pPr>
+      <w:r>
+        <w:t xml:space="preserve">1 Seule puisque les paquets de type TCP ne sont que les entêtes alors que IPA </w:t>
+      </w:r>
+      <w:r>
+        <w:t>contient les donnée</w:t>
+      </w:r>
+      <w:r>
+        <w:t>s</w:t>
+      </w:r>
+      <w:r>
+        <w:t xml:space="preserve"> avec le message secret &lt;&lt; Polymtl – INF3405 – TCP – Secret – mode 1 …&gt;&gt;</w:t>
+      </w:r>
+    </w:p>
+    <w:p>
+      <w:pPr>
+        <w:pStyle w:val="Paragraphedeliste"/>
+      </w:pPr>
+    </w:p>
+    <w:p>
+      <w:r>
+        <w:t>Mode 2</w:t>
+      </w:r>
+      <w:r>
+        <w:t> :</w:t>
+      </w:r>
+    </w:p>
+    <w:p>
+      <w:pPr>
+        <w:pStyle w:val="Paragraphedeliste"/>
+        <w:numPr>
+          <w:ilvl w:val="0"/>
+          <w:numId w:val="4"/>
+        </w:numPr>
+      </w:pPr>
+      <w:r>
+        <w:t>Quel protocole de la couche transport est utilisé? Dans le cas de TCP, montrer le tout premier échange entre le client et le serveur lors de l’initialisation de la connexion, comment ce nomme cet échange? Dans le cas d'UDP, est-ce que ce même échange à lieu? Pourquoi? (0.5 point)</w:t>
+      </w:r>
+    </w:p>
+    <w:p>
+      <w:pPr>
+        <w:pStyle w:val="Paragraphedeliste"/>
+      </w:pPr>
+    </w:p>
+    <w:p>
+      <w:pPr>
+        <w:pStyle w:val="Paragraphedeliste"/>
+      </w:pPr>
+      <w:r>
+        <w:rPr>
+          <w:noProof/>
+          <w:lang w:eastAsia="fr-CA"/>
+        </w:rPr>
+        <w:lastRenderedPageBreak/>
+        <w:drawing>
+          <wp:inline distT="0" distB="0" distL="0" distR="0" wp14:anchorId="1E08CA53" wp14:editId="6A53E24A">
+            <wp:extent cx="5486400" cy="2014220"/>
+            <wp:effectExtent l="0" t="0" r="0" b="5080"/>
+            <wp:docPr id="25" name="Image 25"/>
+            <wp:cNvGraphicFramePr>
+              <a:graphicFrameLocks xmlns:a="http://schemas.openxmlformats.org/drawingml/2006/main" noChangeAspect="1"/>
+            </wp:cNvGraphicFramePr>
+            <a:graphic xmlns:a="http://schemas.openxmlformats.org/drawingml/2006/main">
+              <a:graphicData uri="http://schemas.openxmlformats.org/drawingml/2006/picture">
+                <pic:pic xmlns:pic="http://schemas.openxmlformats.org/drawingml/2006/picture">
+                  <pic:nvPicPr>
+                    <pic:cNvPr id="1" name=""/>
+                    <pic:cNvPicPr/>
+                  </pic:nvPicPr>
+                  <pic:blipFill>
+                    <a:blip r:embed="rId23"/>
+                    <a:stretch>
+                      <a:fillRect/>
+                    </a:stretch>
+                  </pic:blipFill>
+                  <pic:spPr>
+                    <a:xfrm>
+                      <a:off x="0" y="0"/>
+                      <a:ext cx="5486400" cy="2014220"/>
+                    </a:xfrm>
+                    <a:prstGeom prst="rect">
+                      <a:avLst/>
+                    </a:prstGeom>
+                  </pic:spPr>
+                </pic:pic>
+              </a:graphicData>
+            </a:graphic>
+          </wp:inline>
+        </w:drawing>
+      </w:r>
+    </w:p>
+    <w:p>
+      <w:pPr>
+        <w:pStyle w:val="Paragraphedeliste"/>
+      </w:pPr>
+    </w:p>
+    <w:p>
+      <w:pPr>
+        <w:pStyle w:val="Paragraphedeliste"/>
+        <w:numPr>
+          <w:ilvl w:val="0"/>
+          <w:numId w:val="4"/>
+        </w:numPr>
+      </w:pPr>
+      <w:r>
+        <w:t>En vous basant sur les informations recueillies par Wireshark, indiquez les ports source et destination utilisés par la couche 4. (0.5 point)</w:t>
+      </w:r>
+    </w:p>
+    <w:p>
+      <w:pPr>
+        <w:pStyle w:val="Paragraphedeliste"/>
+      </w:pPr>
+      <w:r>
+        <w:rPr>
+          <w:noProof/>
+          <w:lang w:eastAsia="fr-CA"/>
+        </w:rPr>
+        <w:drawing>
+          <wp:inline distT="0" distB="0" distL="0" distR="0" wp14:anchorId="557F7EE9" wp14:editId="0DFABC8F">
+            <wp:extent cx="5486400" cy="94615"/>
+            <wp:effectExtent l="0" t="0" r="0" b="635"/>
+            <wp:docPr id="26" name="Image 26"/>
+            <wp:cNvGraphicFramePr>
+              <a:graphicFrameLocks xmlns:a="http://schemas.openxmlformats.org/drawingml/2006/main" noChangeAspect="1"/>
+            </wp:cNvGraphicFramePr>
+            <a:graphic xmlns:a="http://schemas.openxmlformats.org/drawingml/2006/main">
+              <a:graphicData uri="http://schemas.openxmlformats.org/drawingml/2006/picture">
+                <pic:pic xmlns:pic="http://schemas.openxmlformats.org/drawingml/2006/picture">
+                  <pic:nvPicPr>
+                    <pic:cNvPr id="1" name=""/>
+                    <pic:cNvPicPr/>
+                  </pic:nvPicPr>
+                  <pic:blipFill>
+                    <a:blip r:embed="rId24"/>
+                    <a:stretch>
+                      <a:fillRect/>
+                    </a:stretch>
+                  </pic:blipFill>
+                  <pic:spPr>
+                    <a:xfrm>
+                      <a:off x="0" y="0"/>
+                      <a:ext cx="5486400" cy="94615"/>
+                    </a:xfrm>
+                    <a:prstGeom prst="rect">
+                      <a:avLst/>
+                    </a:prstGeom>
+                  </pic:spPr>
+                </pic:pic>
+              </a:graphicData>
+            </a:graphic>
+          </wp:inline>
+        </w:drawing>
+      </w:r>
+    </w:p>
+    <w:p>
+      <w:pPr>
+        <w:pStyle w:val="Paragraphedeliste"/>
+      </w:pPr>
+    </w:p>
+    <w:p>
+      <w:pPr>
+        <w:pStyle w:val="Paragraphedeliste"/>
+        <w:numPr>
+          <w:ilvl w:val="0"/>
+          <w:numId w:val="4"/>
+        </w:numPr>
+      </w:pPr>
+      <w:r>
+        <w:t xml:space="preserve">Combien de paquets et d’octets contenant des données ont été envoyés par le client vers le serveur? Par le serveur vers le client? Montrer où vous avez trouvé cette information. (0.5 point) </w:t>
+      </w:r>
+    </w:p>
+    <w:p>
+      <w:pPr>
+        <w:pStyle w:val="Paragraphedeliste"/>
+      </w:pPr>
+      <w:r>
+        <w:t xml:space="preserve">SERVEUR A CLIENT </w:t>
+      </w:r>
+    </w:p>
+    <w:p>
+      <w:pPr>
+        <w:pStyle w:val="Paragraphedeliste"/>
+      </w:pPr>
+      <w:r>
+        <w:rPr>
+          <w:noProof/>
+          <w:lang w:eastAsia="fr-CA"/>
+        </w:rPr>
+        <w:drawing>
+          <wp:inline distT="0" distB="0" distL="0" distR="0" wp14:anchorId="6C1AF4F5" wp14:editId="6B054AFA">
+            <wp:extent cx="4752975" cy="1666875"/>
+            <wp:effectExtent l="0" t="0" r="9525" b="9525"/>
+            <wp:docPr id="27" name="Image 27"/>
+            <wp:cNvGraphicFramePr>
+              <a:graphicFrameLocks xmlns:a="http://schemas.openxmlformats.org/drawingml/2006/main" noChangeAspect="1"/>
+            </wp:cNvGraphicFramePr>
+            <a:graphic xmlns:a="http://schemas.openxmlformats.org/drawingml/2006/main">
+              <a:graphicData uri="http://schemas.openxmlformats.org/drawingml/2006/picture">
+                <pic:pic xmlns:pic="http://schemas.openxmlformats.org/drawingml/2006/picture">
+                  <pic:nvPicPr>
+                    <pic:cNvPr id="1" name=""/>
+                    <pic:cNvPicPr/>
+                  </pic:nvPicPr>
+                  <pic:blipFill>
+                    <a:blip r:embed="rId25"/>
+                    <a:stretch>
+                      <a:fillRect/>
+                    </a:stretch>
+                  </pic:blipFill>
+                  <pic:spPr>
+                    <a:xfrm>
+                      <a:off x="0" y="0"/>
+                      <a:ext cx="4752975" cy="1666875"/>
+                    </a:xfrm>
+                    <a:prstGeom prst="rect">
+                      <a:avLst/>
+                    </a:prstGeom>
+                  </pic:spPr>
+                </pic:pic>
+              </a:graphicData>
+            </a:graphic>
+          </wp:inline>
+        </w:drawing>
+      </w:r>
+    </w:p>
+    <w:p>
+      <w:pPr>
+        <w:pStyle w:val="Paragraphedeliste"/>
+      </w:pPr>
+    </w:p>
+    <w:p>
+      <w:pPr>
+        <w:pStyle w:val="Paragraphedeliste"/>
+      </w:pPr>
+      <w:r>
+        <w:t>CLIENT A SERVEUR</w:t>
+      </w:r>
+    </w:p>
+    <w:p>
+      <w:pPr>
+        <w:pStyle w:val="Paragraphedeliste"/>
+      </w:pPr>
+      <w:r>
+        <w:rPr>
+          <w:noProof/>
+          <w:lang w:eastAsia="fr-CA"/>
+        </w:rPr>
+        <w:drawing>
+          <wp:inline distT="0" distB="0" distL="0" distR="0" wp14:anchorId="74EE95BD" wp14:editId="37E1EBEE">
+            <wp:extent cx="4705350" cy="1619250"/>
+            <wp:effectExtent l="0" t="0" r="0" b="0"/>
+            <wp:docPr id="28" name="Image 28"/>
+            <wp:cNvGraphicFramePr>
+              <a:graphicFrameLocks xmlns:a="http://schemas.openxmlformats.org/drawingml/2006/main" noChangeAspect="1"/>
+            </wp:cNvGraphicFramePr>
+            <a:graphic xmlns:a="http://schemas.openxmlformats.org/drawingml/2006/main">
+              <a:graphicData uri="http://schemas.openxmlformats.org/drawingml/2006/picture">
+                <pic:pic xmlns:pic="http://schemas.openxmlformats.org/drawingml/2006/picture">
+                  <pic:nvPicPr>
+                    <pic:cNvPr id="1" name=""/>
+                    <pic:cNvPicPr/>
+                  </pic:nvPicPr>
+                  <pic:blipFill>
+                    <a:blip r:embed="rId26"/>
+                    <a:stretch>
+                      <a:fillRect/>
+                    </a:stretch>
+                  </pic:blipFill>
+                  <pic:spPr>
+                    <a:xfrm>
+                      <a:off x="0" y="0"/>
+                      <a:ext cx="4705350" cy="1619250"/>
+                    </a:xfrm>
+                    <a:prstGeom prst="rect">
+                      <a:avLst/>
+                    </a:prstGeom>
+                  </pic:spPr>
+                </pic:pic>
+              </a:graphicData>
+            </a:graphic>
+          </wp:inline>
+        </w:drawing>
+      </w:r>
+    </w:p>
+    <w:p>
+      <w:pPr>
+        <w:pStyle w:val="Paragraphedeliste"/>
+      </w:pPr>
+    </w:p>
+    <w:p>
+      <w:r>
+        <w:t xml:space="preserve">4) À la lumière de votre analyse, que fait le client? Selon vous, combien d’itérations le client a-t-il faites pour envoyer ces données? (0.5 point) </w:t>
+      </w:r>
+    </w:p>
+    <w:p>
+      <w:pPr>
+        <w:pStyle w:val="Paragraphedeliste"/>
+      </w:pPr>
+      <w:r>
+        <w:rPr>
+          <w:noProof/>
+          <w:lang w:eastAsia="fr-CA"/>
+        </w:rPr>
+        <w:lastRenderedPageBreak/>
+        <w:drawing>
+          <wp:inline distT="0" distB="0" distL="0" distR="0" wp14:anchorId="5D7C4447" wp14:editId="20C2614C">
+            <wp:extent cx="5486400" cy="2696210"/>
+            <wp:effectExtent l="0" t="0" r="0" b="8890"/>
+            <wp:docPr id="29" name="Image 29"/>
+            <wp:cNvGraphicFramePr>
+              <a:graphicFrameLocks xmlns:a="http://schemas.openxmlformats.org/drawingml/2006/main" noChangeAspect="1"/>
+            </wp:cNvGraphicFramePr>
+            <a:graphic xmlns:a="http://schemas.openxmlformats.org/drawingml/2006/main">
+              <a:graphicData uri="http://schemas.openxmlformats.org/drawingml/2006/picture">
+                <pic:pic xmlns:pic="http://schemas.openxmlformats.org/drawingml/2006/picture">
+                  <pic:nvPicPr>
+                    <pic:cNvPr id="1" name=""/>
+                    <pic:cNvPicPr/>
+                  </pic:nvPicPr>
+                  <pic:blipFill>
+                    <a:blip r:embed="rId27"/>
+                    <a:stretch>
+                      <a:fillRect/>
+                    </a:stretch>
+                  </pic:blipFill>
+                  <pic:spPr>
+                    <a:xfrm>
+                      <a:off x="0" y="0"/>
+                      <a:ext cx="5486400" cy="2696210"/>
+                    </a:xfrm>
+                    <a:prstGeom prst="rect">
+                      <a:avLst/>
+                    </a:prstGeom>
+                  </pic:spPr>
+                </pic:pic>
+              </a:graphicData>
+            </a:graphic>
+          </wp:inline>
+        </w:drawing>
+      </w:r>
+    </w:p>
+    <w:p>
+      <w:pPr>
+        <w:pStyle w:val="Paragraphedeliste"/>
+      </w:pPr>
+    </w:p>
+    <w:p>
+      <w:r>
+        <w:t>Mode 3</w:t>
+      </w:r>
+      <w:r>
+        <w:t> :</w:t>
+      </w:r>
+    </w:p>
+    <w:p>
+      <w:pPr>
+        <w:pStyle w:val="Paragraphedeliste"/>
+        <w:numPr>
+          <w:ilvl w:val="0"/>
+          <w:numId w:val="5"/>
+        </w:numPr>
+      </w:pPr>
+      <w:r>
+        <w:t>Quel protocole de la couche transport est utilisé? Dans le cas de TCP, montrer le tout premier échange entre le client et le serveur lors de l’initialisation de la connexion, comment ce nomme cet échange? Dans le cas d'UDP, est-ce que ce même échange à lieu? Pourquoi? (0.5 point)</w:t>
+      </w:r>
+    </w:p>
+    <w:p>
+      <w:pPr>
+        <w:pStyle w:val="Paragraphedeliste"/>
+      </w:pPr>
+    </w:p>
+    <w:p>
+      <w:pPr>
+        <w:pStyle w:val="Paragraphedeliste"/>
+      </w:pPr>
+      <w:r>
+        <w:rPr>
+          <w:noProof/>
+          <w:lang w:eastAsia="fr-CA"/>
+        </w:rPr>
+        <w:drawing>
+          <wp:inline distT="0" distB="0" distL="0" distR="0" wp14:anchorId="29B85421" wp14:editId="120FDCF9">
+            <wp:extent cx="5486400" cy="1231265"/>
+            <wp:effectExtent l="0" t="0" r="0" b="6985"/>
+            <wp:docPr id="30" name="Image 30"/>
+            <wp:cNvGraphicFramePr>
+              <a:graphicFrameLocks xmlns:a="http://schemas.openxmlformats.org/drawingml/2006/main" noChangeAspect="1"/>
+            </wp:cNvGraphicFramePr>
+            <a:graphic xmlns:a="http://schemas.openxmlformats.org/drawingml/2006/main">
+              <a:graphicData uri="http://schemas.openxmlformats.org/drawingml/2006/picture">
+                <pic:pic xmlns:pic="http://schemas.openxmlformats.org/drawingml/2006/picture">
+                  <pic:nvPicPr>
+                    <pic:cNvPr id="1" name=""/>
+                    <pic:cNvPicPr/>
+                  </pic:nvPicPr>
+                  <pic:blipFill>
+                    <a:blip r:embed="rId28"/>
+                    <a:stretch>
+                      <a:fillRect/>
+                    </a:stretch>
+                  </pic:blipFill>
+                  <pic:spPr>
+                    <a:xfrm>
+                      <a:off x="0" y="0"/>
+                      <a:ext cx="5486400" cy="1231265"/>
+                    </a:xfrm>
+                    <a:prstGeom prst="rect">
+                      <a:avLst/>
+                    </a:prstGeom>
+                  </pic:spPr>
+                </pic:pic>
+              </a:graphicData>
+            </a:graphic>
+          </wp:inline>
+        </w:drawing>
+      </w:r>
+    </w:p>
+    <w:p>
+      <w:pPr>
+        <w:pStyle w:val="Paragraphedeliste"/>
+      </w:pPr>
+    </w:p>
+    <w:p>
+      <w:pPr>
+        <w:pStyle w:val="Paragraphedeliste"/>
+      </w:pPr>
+      <w:r>
+        <w:t>UDP pas de SYN pour la synchro.</w:t>
+      </w:r>
+    </w:p>
+    <w:p>
+      <w:pPr>
+        <w:pStyle w:val="Paragraphedeliste"/>
+      </w:pPr>
+    </w:p>
+    <w:p>
+      <w:pPr>
+        <w:pStyle w:val="Paragraphedeliste"/>
+        <w:numPr>
+          <w:ilvl w:val="0"/>
+          <w:numId w:val="5"/>
+        </w:numPr>
+      </w:pPr>
+      <w:r>
+        <w:t>En vous basant sur les informations recueillies par Wireshark, indiquez les ports source et destination utilisés par la couche 4. (0.5 point)</w:t>
+      </w:r>
+    </w:p>
+    <w:p>
+      <w:pPr>
+        <w:pStyle w:val="Paragraphedeliste"/>
+      </w:pPr>
+    </w:p>
+    <w:p>
+      <w:pPr>
+        <w:pStyle w:val="Paragraphedeliste"/>
+      </w:pPr>
+      <w:r>
+        <w:rPr>
+          <w:noProof/>
+          <w:lang w:eastAsia="fr-CA"/>
+        </w:rPr>
+        <w:drawing>
+          <wp:inline distT="0" distB="0" distL="0" distR="0" wp14:anchorId="4AB8F86C" wp14:editId="054F1523">
+            <wp:extent cx="2667000" cy="314325"/>
+            <wp:effectExtent l="0" t="0" r="0" b="9525"/>
+            <wp:docPr id="31" name="Image 31"/>
+            <wp:cNvGraphicFramePr>
+              <a:graphicFrameLocks xmlns:a="http://schemas.openxmlformats.org/drawingml/2006/main" noChangeAspect="1"/>
+            </wp:cNvGraphicFramePr>
+            <a:graphic xmlns:a="http://schemas.openxmlformats.org/drawingml/2006/main">
+              <a:graphicData uri="http://schemas.openxmlformats.org/drawingml/2006/picture">
+                <pic:pic xmlns:pic="http://schemas.openxmlformats.org/drawingml/2006/picture">
+                  <pic:nvPicPr>
+                    <pic:cNvPr id="1" name=""/>
+                    <pic:cNvPicPr/>
+                  </pic:nvPicPr>
+                  <pic:blipFill>
+                    <a:blip r:embed="rId29"/>
+                    <a:stretch>
+                      <a:fillRect/>
+                    </a:stretch>
+                  </pic:blipFill>
+                  <pic:spPr>
+                    <a:xfrm>
+                      <a:off x="0" y="0"/>
+                      <a:ext cx="2667000" cy="314325"/>
+                    </a:xfrm>
+                    <a:prstGeom prst="rect">
+                      <a:avLst/>
+                    </a:prstGeom>
+                  </pic:spPr>
+                </pic:pic>
+              </a:graphicData>
+            </a:graphic>
+          </wp:inline>
+        </w:drawing>
+      </w:r>
+    </w:p>
+    <w:p>
+      <w:pPr>
+        <w:pStyle w:val="Paragraphedeliste"/>
+      </w:pPr>
+    </w:p>
+    <w:p>
+      <w:pPr>
+        <w:pStyle w:val="Paragraphedeliste"/>
+        <w:numPr>
+          <w:ilvl w:val="0"/>
+          <w:numId w:val="5"/>
+        </w:numPr>
+      </w:pPr>
+      <w:r>
+        <w:t xml:space="preserve">Combien de paquets et d’octets contenant des données ont été envoyés par le client vers le serveur? Par le serveur vers le client? Montrer où vous avez trouvé cette information. (0.5 point) </w:t>
+      </w:r>
+    </w:p>
+    <w:p>
+      <w:pPr>
+        <w:pStyle w:val="Paragraphedeliste"/>
+      </w:pPr>
+    </w:p>
+    <w:p>
+      <w:pPr>
+        <w:pStyle w:val="Paragraphedeliste"/>
+      </w:pPr>
+    </w:p>
+    <w:p>
+      <w:pPr>
+        <w:pStyle w:val="Paragraphedeliste"/>
+      </w:pPr>
+    </w:p>
+    <w:p>
+      <w:pPr>
+        <w:pStyle w:val="Paragraphedeliste"/>
+      </w:pPr>
+    </w:p>
+    <w:p>
+      <w:pPr>
+        <w:pStyle w:val="Paragraphedeliste"/>
+      </w:pPr>
+      <w:r>
+        <w:t xml:space="preserve">SERVEUR A CLIENT </w:t>
+      </w:r>
+    </w:p>
+    <w:p>
+      <w:pPr>
+        <w:pStyle w:val="Paragraphedeliste"/>
+      </w:pPr>
+    </w:p>
+    <w:p>
+      <w:pPr>
+        <w:pStyle w:val="Paragraphedeliste"/>
+      </w:pPr>
+      <w:r>
+        <w:rPr>
+          <w:noProof/>
+          <w:lang w:eastAsia="fr-CA"/>
+        </w:rPr>
+        <w:drawing>
+          <wp:inline distT="0" distB="0" distL="0" distR="0" wp14:anchorId="3C9C79E1" wp14:editId="5030A045">
+            <wp:extent cx="4857750" cy="1685925"/>
+            <wp:effectExtent l="0" t="0" r="0" b="9525"/>
+            <wp:docPr id="32" name="Image 32"/>
+            <wp:cNvGraphicFramePr>
+              <a:graphicFrameLocks xmlns:a="http://schemas.openxmlformats.org/drawingml/2006/main" noChangeAspect="1"/>
+            </wp:cNvGraphicFramePr>
+            <a:graphic xmlns:a="http://schemas.openxmlformats.org/drawingml/2006/main">
+              <a:graphicData uri="http://schemas.openxmlformats.org/drawingml/2006/picture">
+                <pic:pic xmlns:pic="http://schemas.openxmlformats.org/drawingml/2006/picture">
+                  <pic:nvPicPr>
+                    <pic:cNvPr id="1" name=""/>
+                    <pic:cNvPicPr/>
+                  </pic:nvPicPr>
+                  <pic:blipFill>
+                    <a:blip r:embed="rId30"/>
+                    <a:stretch>
+                      <a:fillRect/>
+                    </a:stretch>
+                  </pic:blipFill>
+                  <pic:spPr>
+                    <a:xfrm>
+                      <a:off x="0" y="0"/>
+                      <a:ext cx="4857750" cy="1685925"/>
+                    </a:xfrm>
+                    <a:prstGeom prst="rect">
+                      <a:avLst/>
+                    </a:prstGeom>
+                  </pic:spPr>
+                </pic:pic>
+              </a:graphicData>
+            </a:graphic>
+          </wp:inline>
+        </w:drawing>
+      </w:r>
+    </w:p>
+    <w:p>
+      <w:pPr>
+        <w:pStyle w:val="Paragraphedeliste"/>
+      </w:pPr>
+    </w:p>
+    <w:p>
+      <w:pPr>
+        <w:pStyle w:val="Paragraphedeliste"/>
+      </w:pPr>
+    </w:p>
+    <w:p>
+      <w:pPr>
+        <w:pStyle w:val="Paragraphedeliste"/>
+      </w:pPr>
+      <w:r>
+        <w:t>CLIENT A SERVEUR</w:t>
+      </w:r>
+    </w:p>
+    <w:p>
+      <w:pPr>
+        <w:pStyle w:val="Paragraphedeliste"/>
+      </w:pPr>
+    </w:p>
+    <w:p>
+      <w:pPr>
+        <w:pStyle w:val="Paragraphedeliste"/>
+      </w:pPr>
+      <w:r>
+        <w:rPr>
+          <w:noProof/>
+          <w:lang w:eastAsia="fr-CA"/>
+        </w:rPr>
+        <w:drawing>
+          <wp:inline distT="0" distB="0" distL="0" distR="0" wp14:anchorId="4BBB0981" wp14:editId="7D096AA2">
+            <wp:extent cx="4895850" cy="1657350"/>
+            <wp:effectExtent l="0" t="0" r="0" b="0"/>
+            <wp:docPr id="33" name="Image 33"/>
+            <wp:cNvGraphicFramePr>
+              <a:graphicFrameLocks xmlns:a="http://schemas.openxmlformats.org/drawingml/2006/main" noChangeAspect="1"/>
+            </wp:cNvGraphicFramePr>
+            <a:graphic xmlns:a="http://schemas.openxmlformats.org/drawingml/2006/main">
+              <a:graphicData uri="http://schemas.openxmlformats.org/drawingml/2006/picture">
+                <pic:pic xmlns:pic="http://schemas.openxmlformats.org/drawingml/2006/picture">
+                  <pic:nvPicPr>
+                    <pic:cNvPr id="1" name=""/>
+                    <pic:cNvPicPr/>
+                  </pic:nvPicPr>
+                  <pic:blipFill>
+                    <a:blip r:embed="rId31"/>
+                    <a:stretch>
+                      <a:fillRect/>
+                    </a:stretch>
+                  </pic:blipFill>
+                  <pic:spPr>
+                    <a:xfrm>
+                      <a:off x="0" y="0"/>
+                      <a:ext cx="4895850" cy="1657350"/>
+                    </a:xfrm>
+                    <a:prstGeom prst="rect">
+                      <a:avLst/>
+                    </a:prstGeom>
+                  </pic:spPr>
+                </pic:pic>
+              </a:graphicData>
+            </a:graphic>
+          </wp:inline>
+        </w:drawing>
+      </w:r>
+    </w:p>
+    <w:p>
+      <w:pPr>
+        <w:pStyle w:val="Paragraphedeliste"/>
+      </w:pPr>
+    </w:p>
+    <w:p>
+      <w:pPr>
+        <w:pStyle w:val="Paragraphedeliste"/>
+        <w:numPr>
+          <w:ilvl w:val="0"/>
+          <w:numId w:val="5"/>
+        </w:numPr>
+      </w:pPr>
+      <w:r>
+        <w:t xml:space="preserve">À la lumière de votre analyse, que fait le client? Selon vous, combien d’itérations le client a-t-il faites pour envoyer ces données? (0.5 point) </w:t>
+      </w:r>
+    </w:p>
+    <w:p>
+      <w:pPr>
+        <w:pStyle w:val="Paragraphedeliste"/>
+      </w:pPr>
+      <w:r>
+        <w:rPr>
+          <w:noProof/>
+          <w:lang w:eastAsia="fr-CA"/>
+        </w:rPr>
+        <w:drawing>
+          <wp:inline distT="0" distB="0" distL="0" distR="0" wp14:anchorId="5A862B0E" wp14:editId="43C26CB6">
+            <wp:extent cx="5486400" cy="711835"/>
+            <wp:effectExtent l="0" t="0" r="0" b="0"/>
+            <wp:docPr id="34" name="Image 34"/>
+            <wp:cNvGraphicFramePr>
+              <a:graphicFrameLocks xmlns:a="http://schemas.openxmlformats.org/drawingml/2006/main" noChangeAspect="1"/>
+            </wp:cNvGraphicFramePr>
+            <a:graphic xmlns:a="http://schemas.openxmlformats.org/drawingml/2006/main">
+              <a:graphicData uri="http://schemas.openxmlformats.org/drawingml/2006/picture">
+                <pic:pic xmlns:pic="http://schemas.openxmlformats.org/drawingml/2006/picture">
+                  <pic:nvPicPr>
+                    <pic:cNvPr id="1" name=""/>
+                    <pic:cNvPicPr/>
+                  </pic:nvPicPr>
+                  <pic:blipFill>
+                    <a:blip r:embed="rId32"/>
+                    <a:stretch>
+                      <a:fillRect/>
+                    </a:stretch>
+                  </pic:blipFill>
+                  <pic:spPr>
+                    <a:xfrm>
+                      <a:off x="0" y="0"/>
+                      <a:ext cx="5486400" cy="711835"/>
+                    </a:xfrm>
+                    <a:prstGeom prst="rect">
+                      <a:avLst/>
+                    </a:prstGeom>
+                  </pic:spPr>
+                </pic:pic>
+              </a:graphicData>
+            </a:graphic>
+          </wp:inline>
+        </w:drawing>
+      </w:r>
+    </w:p>
+    <w:p>
+      <w:pPr>
+        <w:pStyle w:val="Paragraphedeliste"/>
+      </w:pPr>
+    </w:p>
+    <w:p>
+      <w:pPr>
+        <w:pStyle w:val="Paragraphedeliste"/>
+      </w:pPr>
+      <w:r>
+        <w:t>Une seule</w:t>
+      </w:r>
+    </w:p>
+    <w:p>
+      <w:pPr>
+        <w:pStyle w:val="Paragraphedeliste"/>
+      </w:pPr>
+    </w:p>
+    <w:p>
+      <w:r>
+        <w:t>Mode 4</w:t>
+      </w:r>
+      <w:r>
+        <w:t> :</w:t>
+      </w:r>
+    </w:p>
+    <w:p>
+      <w:pPr>
+        <w:pStyle w:val="Paragraphedeliste"/>
+        <w:numPr>
+          <w:ilvl w:val="0"/>
+          <w:numId w:val="6"/>
+        </w:numPr>
+      </w:pPr>
+      <w:r>
+        <w:t>Quel protocole de la couche transport est utilisé? Dans le cas de TCP, montrer le tout premier échange entre le client et le serveur lors de l’initialisation de la connexion, comment ce nomme cet échange? Dans le cas d'UDP, est-ce que ce même échange à lieu? Pourquoi? (0.5 point)</w:t>
+      </w:r>
+    </w:p>
+    <w:p>
+      <w:pPr>
+        <w:pStyle w:val="Paragraphedeliste"/>
+      </w:pPr>
+    </w:p>
+    <w:p>
+      <w:pPr>
+        <w:pStyle w:val="Paragraphedeliste"/>
+      </w:pPr>
+      <w:r>
+        <w:rPr>
+          <w:noProof/>
+          <w:lang w:eastAsia="fr-CA"/>
+        </w:rPr>
+        <w:lastRenderedPageBreak/>
+        <w:drawing>
+          <wp:inline distT="0" distB="0" distL="0" distR="0" wp14:anchorId="02700CBC" wp14:editId="3701B81C">
+            <wp:extent cx="5486400" cy="2719070"/>
+            <wp:effectExtent l="0" t="0" r="0" b="5080"/>
+            <wp:docPr id="35" name="Image 35"/>
+            <wp:cNvGraphicFramePr>
+              <a:graphicFrameLocks xmlns:a="http://schemas.openxmlformats.org/drawingml/2006/main" noChangeAspect="1"/>
+            </wp:cNvGraphicFramePr>
+            <a:graphic xmlns:a="http://schemas.openxmlformats.org/drawingml/2006/main">
+              <a:graphicData uri="http://schemas.openxmlformats.org/drawingml/2006/picture">
+                <pic:pic xmlns:pic="http://schemas.openxmlformats.org/drawingml/2006/picture">
+                  <pic:nvPicPr>
+                    <pic:cNvPr id="1" name=""/>
+                    <pic:cNvPicPr/>
+                  </pic:nvPicPr>
+                  <pic:blipFill>
+                    <a:blip r:embed="rId33"/>
+                    <a:stretch>
+                      <a:fillRect/>
+                    </a:stretch>
+                  </pic:blipFill>
+                  <pic:spPr>
+                    <a:xfrm>
+                      <a:off x="0" y="0"/>
+                      <a:ext cx="5486400" cy="2719070"/>
+                    </a:xfrm>
+                    <a:prstGeom prst="rect">
+                      <a:avLst/>
+                    </a:prstGeom>
+                  </pic:spPr>
+                </pic:pic>
+              </a:graphicData>
+            </a:graphic>
+          </wp:inline>
+        </w:drawing>
+      </w:r>
+    </w:p>
+    <w:p>
+      <w:pPr>
+        <w:pStyle w:val="Paragraphedeliste"/>
+      </w:pPr>
+      <w:r>
+        <w:t xml:space="preserve"> Pas de sync</w:t>
+      </w:r>
+    </w:p>
+    <w:p>
+      <w:pPr>
+        <w:pStyle w:val="Paragraphedeliste"/>
+      </w:pPr>
+    </w:p>
+    <w:p>
+      <w:pPr>
+        <w:pStyle w:val="Paragraphedeliste"/>
+        <w:numPr>
+          <w:ilvl w:val="0"/>
+          <w:numId w:val="6"/>
+        </w:numPr>
+      </w:pPr>
+      <w:r>
+        <w:t>En vous basant sur les informations recueillies par Wireshark, indiquez les ports source et destination utilisés par la couche 4. (0.5 point)</w:t>
+      </w:r>
+    </w:p>
+    <w:p>
+      <w:pPr>
+        <w:pStyle w:val="Paragraphedeliste"/>
+      </w:pPr>
+    </w:p>
+    <w:p>
+      <w:pPr>
+        <w:pStyle w:val="Paragraphedeliste"/>
+      </w:pPr>
+      <w:r>
+        <w:rPr>
+          <w:noProof/>
+          <w:lang w:eastAsia="fr-CA"/>
+        </w:rPr>
+        <w:drawing>
+          <wp:inline distT="0" distB="0" distL="0" distR="0" wp14:anchorId="0239DA51" wp14:editId="122FE1C0">
+            <wp:extent cx="2276475" cy="304800"/>
+            <wp:effectExtent l="0" t="0" r="9525" b="0"/>
+            <wp:docPr id="36" name="Image 36"/>
+            <wp:cNvGraphicFramePr>
+              <a:graphicFrameLocks xmlns:a="http://schemas.openxmlformats.org/drawingml/2006/main" noChangeAspect="1"/>
+            </wp:cNvGraphicFramePr>
+            <a:graphic xmlns:a="http://schemas.openxmlformats.org/drawingml/2006/main">
+              <a:graphicData uri="http://schemas.openxmlformats.org/drawingml/2006/picture">
+                <pic:pic xmlns:pic="http://schemas.openxmlformats.org/drawingml/2006/picture">
+                  <pic:nvPicPr>
+                    <pic:cNvPr id="1" name=""/>
+                    <pic:cNvPicPr/>
+                  </pic:nvPicPr>
+                  <pic:blipFill>
+                    <a:blip r:embed="rId34"/>
+                    <a:stretch>
+                      <a:fillRect/>
+                    </a:stretch>
+                  </pic:blipFill>
+                  <pic:spPr>
+                    <a:xfrm>
+                      <a:off x="0" y="0"/>
+                      <a:ext cx="2276475" cy="304800"/>
+                    </a:xfrm>
+                    <a:prstGeom prst="rect">
+                      <a:avLst/>
+                    </a:prstGeom>
+                  </pic:spPr>
+                </pic:pic>
+              </a:graphicData>
+            </a:graphic>
+          </wp:inline>
+        </w:drawing>
+      </w:r>
+    </w:p>
+    <w:p>
+      <w:pPr>
+        <w:pStyle w:val="Paragraphedeliste"/>
+      </w:pPr>
+    </w:p>
+    <w:p>
+      <w:pPr>
+        <w:pStyle w:val="Paragraphedeliste"/>
+        <w:numPr>
+          <w:ilvl w:val="0"/>
+          <w:numId w:val="6"/>
+        </w:numPr>
+      </w:pPr>
+      <w:r>
+        <w:t xml:space="preserve">Combien de paquets et d’octets contenant des données ont été envoyés par le client vers le serveur? Par le serveur vers le client? Montrer où vous avez trouvé cette information. (0.5 point) </w:t>
+      </w:r>
+    </w:p>
+    <w:p>
+      <w:pPr>
+        <w:pStyle w:val="Paragraphedeliste"/>
+        <w:numPr>
+          <w:ilvl w:val="0"/>
+          <w:numId w:val="6"/>
+        </w:numPr>
+      </w:pPr>
+    </w:p>
+    <w:p>
+      <w:pPr>
+        <w:pStyle w:val="Paragraphedeliste"/>
+      </w:pPr>
+      <w:r>
+        <w:t xml:space="preserve">SERVEUR A CLIENT </w:t>
+      </w:r>
+    </w:p>
+    <w:p>
+      <w:pPr>
+        <w:pStyle w:val="Paragraphedeliste"/>
+      </w:pPr>
+      <w:r>
+        <w:t xml:space="preserve"> </w:t>
+      </w:r>
+      <w:r>
+        <w:rPr>
+          <w:noProof/>
+          <w:lang w:eastAsia="fr-CA"/>
+        </w:rPr>
+        <w:drawing>
+          <wp:inline distT="0" distB="0" distL="0" distR="0" wp14:anchorId="62951315" wp14:editId="77C6629E">
+            <wp:extent cx="4838700" cy="1619250"/>
+            <wp:effectExtent l="0" t="0" r="0" b="0"/>
+            <wp:docPr id="37" name="Image 37"/>
+            <wp:cNvGraphicFramePr>
+              <a:graphicFrameLocks xmlns:a="http://schemas.openxmlformats.org/drawingml/2006/main" noChangeAspect="1"/>
+            </wp:cNvGraphicFramePr>
+            <a:graphic xmlns:a="http://schemas.openxmlformats.org/drawingml/2006/main">
+              <a:graphicData uri="http://schemas.openxmlformats.org/drawingml/2006/picture">
+                <pic:pic xmlns:pic="http://schemas.openxmlformats.org/drawingml/2006/picture">
+                  <pic:nvPicPr>
+                    <pic:cNvPr id="1" name=""/>
+                    <pic:cNvPicPr/>
+                  </pic:nvPicPr>
+                  <pic:blipFill>
+                    <a:blip r:embed="rId35"/>
+                    <a:stretch>
+                      <a:fillRect/>
+                    </a:stretch>
+                  </pic:blipFill>
+                  <pic:spPr>
+                    <a:xfrm>
+                      <a:off x="0" y="0"/>
+                      <a:ext cx="4838700" cy="1619250"/>
+                    </a:xfrm>
+                    <a:prstGeom prst="rect">
+                      <a:avLst/>
+                    </a:prstGeom>
+                  </pic:spPr>
+                </pic:pic>
+              </a:graphicData>
+            </a:graphic>
+          </wp:inline>
+        </w:drawing>
+      </w:r>
+    </w:p>
+    <w:p>
+      <w:pPr>
+        <w:pStyle w:val="Paragraphedeliste"/>
+      </w:pPr>
+    </w:p>
+    <w:p>
+      <w:pPr>
+        <w:pStyle w:val="Paragraphedeliste"/>
+      </w:pPr>
+      <w:r>
+        <w:t>CLIENT A SERVEUR</w:t>
+      </w:r>
+    </w:p>
+    <w:p>
+      <w:pPr>
+        <w:pStyle w:val="Paragraphedeliste"/>
+      </w:pPr>
+      <w:r>
+        <w:rPr>
+          <w:noProof/>
+          <w:lang w:eastAsia="fr-CA"/>
+        </w:rPr>
+        <w:lastRenderedPageBreak/>
+        <w:drawing>
+          <wp:inline distT="0" distB="0" distL="0" distR="0" wp14:anchorId="32935503" wp14:editId="79C9643F">
+            <wp:extent cx="4829175" cy="1647825"/>
+            <wp:effectExtent l="0" t="0" r="9525" b="9525"/>
+            <wp:docPr id="38" name="Image 38"/>
+            <wp:cNvGraphicFramePr>
+              <a:graphicFrameLocks xmlns:a="http://schemas.openxmlformats.org/drawingml/2006/main" noChangeAspect="1"/>
+            </wp:cNvGraphicFramePr>
+            <a:graphic xmlns:a="http://schemas.openxmlformats.org/drawingml/2006/main">
+              <a:graphicData uri="http://schemas.openxmlformats.org/drawingml/2006/picture">
+                <pic:pic xmlns:pic="http://schemas.openxmlformats.org/drawingml/2006/picture">
+                  <pic:nvPicPr>
+                    <pic:cNvPr id="1" name=""/>
+                    <pic:cNvPicPr/>
+                  </pic:nvPicPr>
+                  <pic:blipFill>
+                    <a:blip r:embed="rId36"/>
+                    <a:stretch>
+                      <a:fillRect/>
+                    </a:stretch>
+                  </pic:blipFill>
+                  <pic:spPr>
+                    <a:xfrm>
+                      <a:off x="0" y="0"/>
+                      <a:ext cx="4829175" cy="1647825"/>
+                    </a:xfrm>
+                    <a:prstGeom prst="rect">
+                      <a:avLst/>
+                    </a:prstGeom>
+                  </pic:spPr>
+                </pic:pic>
+              </a:graphicData>
+            </a:graphic>
+          </wp:inline>
+        </w:drawing>
+      </w:r>
+    </w:p>
+    <w:p>
+      <w:pPr>
+        <w:pStyle w:val="Paragraphedeliste"/>
+      </w:pPr>
+    </w:p>
+    <w:p>
+      <w:r>
+        <w:t xml:space="preserve">4) À la lumière de votre analyse, que fait le client? Selon vous, combien d’itérations le client a-t-il faites pour envoyer ces données? (0.5 point) </w:t>
+      </w:r>
+    </w:p>
+    <w:p>
+      <w:r>
+        <w:rPr>
+          <w:noProof/>
+          <w:lang w:eastAsia="fr-CA"/>
+        </w:rPr>
+        <w:drawing>
+          <wp:inline distT="0" distB="0" distL="0" distR="0" wp14:anchorId="0E2F82DF" wp14:editId="0400E4F6">
+            <wp:extent cx="5486400" cy="2367280"/>
+            <wp:effectExtent l="0" t="0" r="0" b="0"/>
+            <wp:docPr id="39" name="Image 39"/>
+            <wp:cNvGraphicFramePr>
+              <a:graphicFrameLocks xmlns:a="http://schemas.openxmlformats.org/drawingml/2006/main" noChangeAspect="1"/>
+            </wp:cNvGraphicFramePr>
+            <a:graphic xmlns:a="http://schemas.openxmlformats.org/drawingml/2006/main">
+              <a:graphicData uri="http://schemas.openxmlformats.org/drawingml/2006/picture">
+                <pic:pic xmlns:pic="http://schemas.openxmlformats.org/drawingml/2006/picture">
+                  <pic:nvPicPr>
+                    <pic:cNvPr id="1" name=""/>
+                    <pic:cNvPicPr/>
+                  </pic:nvPicPr>
+                  <pic:blipFill>
+                    <a:blip r:embed="rId37"/>
+                    <a:stretch>
+                      <a:fillRect/>
+                    </a:stretch>
+                  </pic:blipFill>
+                  <pic:spPr>
+                    <a:xfrm>
+                      <a:off x="0" y="0"/>
+                      <a:ext cx="5486400" cy="2367280"/>
+                    </a:xfrm>
+                    <a:prstGeom prst="rect">
+                      <a:avLst/>
+                    </a:prstGeom>
+                  </pic:spPr>
+                </pic:pic>
+              </a:graphicData>
+            </a:graphic>
+          </wp:inline>
+        </w:drawing>
+      </w:r>
+    </w:p>
+    <w:p>
+      <w:pPr>
+        <w:pStyle w:val="Paragraphedeliste"/>
+      </w:pPr>
+    </w:p>
+    <w:p>
+      <w:pPr>
+        <w:pStyle w:val="Paragraphedeliste"/>
+      </w:pPr>
+      <w:r>
+        <w:t xml:space="preserve">C) Analyse des performances et protocole TCP (2 points) </w:t>
+      </w:r>
+    </w:p>
+    <w:p>
+      <w:pPr>
+        <w:pStyle w:val="Paragraphedeliste"/>
+      </w:pPr>
+    </w:p>
+    <w:p>
+      <w:pPr>
+        <w:pStyle w:val="Paragraphedeliste"/>
+      </w:pPr>
+      <w:r>
+        <w:t xml:space="preserve">1) Comparez la performance des envois de données pour le mode 1 et le mode 2. Qu’est-ce qui diffère entre ces deux modes? Lequel est le plus performant selon vous et pourquoi? (0.5 point) </w:t>
+      </w:r>
+    </w:p>
+    <w:p>
+      <w:pPr>
+        <w:pStyle w:val="Paragraphedeliste"/>
+      </w:pPr>
+    </w:p>
+    <w:p>
+      <w:pPr>
+        <w:pStyle w:val="Paragraphedeliste"/>
+        <w:numPr>
+          <w:ilvl w:val="0"/>
+          <w:numId w:val="3"/>
+        </w:numPr>
+      </w:pPr>
+      <w:r>
+        <w:t>Comparer la performance des envois de données pour le mode 3 et le mode 4. Qu’est-ce qui diffère entre ces deux modes? Lequel est le plus performant selon vous et pourquoi? (0.5 point)</w:t>
+      </w:r>
+    </w:p>
+    <w:p>
+      <w:pPr>
+        <w:pStyle w:val="Paragraphedeliste"/>
+      </w:pPr>
+    </w:p>
+    <w:p>
+      <w:pPr>
+        <w:pStyle w:val="Paragraphedeliste"/>
+        <w:numPr>
+          <w:ilvl w:val="0"/>
+          <w:numId w:val="3"/>
+        </w:numPr>
+      </w:pPr>
+      <w:r>
+        <w:t>Discutez de la fiabilité de chaque mode. Selon vous, quel(s) mode(s) est le plus fiable? (0.5 point)</w:t>
+      </w:r>
+    </w:p>
+    <w:p>
+      <w:pPr>
+        <w:pStyle w:val="Paragraphedeliste"/>
+      </w:pPr>
+    </w:p>
+    <w:p>
+      <w:pPr>
+        <w:pStyle w:val="Paragraphedeliste"/>
+        <w:ind w:left="1068"/>
+      </w:pPr>
+      <w:r>
+        <w:t>TCP plus fiable mais plus long</w:t>
+      </w:r>
+    </w:p>
+    <w:p>
+      <w:pPr>
+        <w:pStyle w:val="Paragraphedeliste"/>
+      </w:pPr>
+    </w:p>
+    <w:p>
+      <w:pPr>
+        <w:pStyle w:val="Paragraphedeliste"/>
+        <w:numPr>
+          <w:ilvl w:val="0"/>
+          <w:numId w:val="3"/>
+        </w:numPr>
+      </w:pPr>
+      <w:r>
+        <w:lastRenderedPageBreak/>
+        <w:t>Pour les modes secrets utilisant le protocole TCP, vous avez certainement remarqué à la fin de la communication un échange FIN, ACK. Expliquez en quoi consiste cet échange. (0.5 point)</w:t>
+      </w:r>
+    </w:p>
+    <w:p>
+      <w:pPr>
+        <w:pStyle w:val="Paragraphedeliste"/>
+        <w:ind w:left="1068"/>
+      </w:pPr>
+    </w:p>
+    <w:p>
+      <w:pPr>
+        <w:pStyle w:val="Paragraphedeliste"/>
+        <w:ind w:left="1068"/>
+      </w:pPr>
+      <w:r>
+        <w:t>Le principe de TCP qui sert à</w:t>
+      </w:r>
       <w:bookmarkStart w:id="0" w:name="_GoBack"/>
       <w:bookmarkEnd w:id="0"/>
+      <w:r>
+        <w:t xml:space="preserve"> valider l’envoi de chaque paquet.</w:t>
+      </w:r>
     </w:p>
     <w:sectPr>
       <w:pgSz w:w="12240" w:h="15840"/>
@@ -1129,6 +2520,451 @@
 <file path=word/numbering.xml><?xml version="1.0" encoding="utf-8"?>
 <w:numbering xmlns:wpc="http://schemas.microsoft.com/office/word/2010/wordprocessingCanvas" xmlns:cx="http://schemas.microsoft.com/office/drawing/2014/chartex" xmlns:mc="http://schemas.openxmlformats.org/markup-compatibility/2006" xmlns:o="urn:schemas-microsoft-com:office:office" xmlns:r="http://schemas.openxmlformats.org/officeDocument/2006/relationships" xmlns:m="http://schemas.openxmlformats.org/officeDocument/2006/math" xmlns:v="urn:schemas-microsoft-com:vml" xmlns:wp14="http://schemas.microsoft.com/office/word/2010/wordprocessingDrawing" xmlns:wp="http://schemas.openxmlformats.org/drawingml/2006/wordprocessingDrawing" xmlns:w10="urn:schemas-microsoft-com:office:word" xmlns:w="http://schemas.openxmlformats.org/wordprocessingml/2006/main" xmlns:w14="http://schemas.microsoft.com/office/word/2010/wordml" xmlns:w15="http://schemas.microsoft.com/office/word/2012/wordml" xmlns:w16se="http://schemas.microsoft.com/office/word/2015/wordml/symex" xmlns:wpg="http://schemas.microsoft.com/office/word/2010/wordprocessingGroup" xmlns:wpi="http://schemas.microsoft.com/office/word/2010/wordprocessingInk" xmlns:wne="http://schemas.microsoft.com/office/word/2006/wordml" xmlns:wps="http://schemas.microsoft.com/office/word/2010/wordprocessingShape" mc:Ignorable="w14 w15 w16se wp14">
   <w:abstractNum w:abstractNumId="0" w15:restartNumberingAfterBreak="0">
+    <w:nsid w:val="15D83D00"/>
+    <w:multiLevelType w:val="hybridMultilevel"/>
+    <w:tmpl w:val="5D028E44"/>
+    <w:lvl w:ilvl="0" w:tplc="0C0C0011">
+      <w:start w:val="1"/>
+      <w:numFmt w:val="decimal"/>
+      <w:lvlText w:val="%1)"/>
+      <w:lvlJc w:val="left"/>
+      <w:pPr>
+        <w:ind w:left="720" w:hanging="360"/>
+      </w:pPr>
+      <w:rPr>
+        <w:rFonts w:hint="default"/>
+      </w:rPr>
+    </w:lvl>
+    <w:lvl w:ilvl="1" w:tplc="0C0C0019" w:tentative="1">
+      <w:start w:val="1"/>
+      <w:numFmt w:val="lowerLetter"/>
+      <w:lvlText w:val="%2."/>
+      <w:lvlJc w:val="left"/>
+      <w:pPr>
+        <w:ind w:left="1440" w:hanging="360"/>
+      </w:pPr>
+    </w:lvl>
+    <w:lvl w:ilvl="2" w:tplc="0C0C001B" w:tentative="1">
+      <w:start w:val="1"/>
+      <w:numFmt w:val="lowerRoman"/>
+      <w:lvlText w:val="%3."/>
+      <w:lvlJc w:val="right"/>
+      <w:pPr>
+        <w:ind w:left="2160" w:hanging="180"/>
+      </w:pPr>
+    </w:lvl>
+    <w:lvl w:ilvl="3" w:tplc="0C0C000F" w:tentative="1">
+      <w:start w:val="1"/>
+      <w:numFmt w:val="decimal"/>
+      <w:lvlText w:val="%4."/>
+      <w:lvlJc w:val="left"/>
+      <w:pPr>
+        <w:ind w:left="2880" w:hanging="360"/>
+      </w:pPr>
+    </w:lvl>
+    <w:lvl w:ilvl="4" w:tplc="0C0C0019" w:tentative="1">
+      <w:start w:val="1"/>
+      <w:numFmt w:val="lowerLetter"/>
+      <w:lvlText w:val="%5."/>
+      <w:lvlJc w:val="left"/>
+      <w:pPr>
+        <w:ind w:left="3600" w:hanging="360"/>
+      </w:pPr>
+    </w:lvl>
+    <w:lvl w:ilvl="5" w:tplc="0C0C001B" w:tentative="1">
+      <w:start w:val="1"/>
+      <w:numFmt w:val="lowerRoman"/>
+      <w:lvlText w:val="%6."/>
+      <w:lvlJc w:val="right"/>
+      <w:pPr>
+        <w:ind w:left="4320" w:hanging="180"/>
+      </w:pPr>
+    </w:lvl>
+    <w:lvl w:ilvl="6" w:tplc="0C0C000F" w:tentative="1">
+      <w:start w:val="1"/>
+      <w:numFmt w:val="decimal"/>
+      <w:lvlText w:val="%7."/>
+      <w:lvlJc w:val="left"/>
+      <w:pPr>
+        <w:ind w:left="5040" w:hanging="360"/>
+      </w:pPr>
+    </w:lvl>
+    <w:lvl w:ilvl="7" w:tplc="0C0C0019" w:tentative="1">
+      <w:start w:val="1"/>
+      <w:numFmt w:val="lowerLetter"/>
+      <w:lvlText w:val="%8."/>
+      <w:lvlJc w:val="left"/>
+      <w:pPr>
+        <w:ind w:left="5760" w:hanging="360"/>
+      </w:pPr>
+    </w:lvl>
+    <w:lvl w:ilvl="8" w:tplc="0C0C001B" w:tentative="1">
+      <w:start w:val="1"/>
+      <w:numFmt w:val="lowerRoman"/>
+      <w:lvlText w:val="%9."/>
+      <w:lvlJc w:val="right"/>
+      <w:pPr>
+        <w:ind w:left="6480" w:hanging="180"/>
+      </w:pPr>
+    </w:lvl>
+  </w:abstractNum>
+  <w:abstractNum w:abstractNumId="1" w15:restartNumberingAfterBreak="0">
+    <w:nsid w:val="16E639F4"/>
+    <w:multiLevelType w:val="hybridMultilevel"/>
+    <w:tmpl w:val="5D028E44"/>
+    <w:lvl w:ilvl="0" w:tplc="0C0C0011">
+      <w:start w:val="1"/>
+      <w:numFmt w:val="decimal"/>
+      <w:lvlText w:val="%1)"/>
+      <w:lvlJc w:val="left"/>
+      <w:pPr>
+        <w:ind w:left="720" w:hanging="360"/>
+      </w:pPr>
+      <w:rPr>
+        <w:rFonts w:hint="default"/>
+      </w:rPr>
+    </w:lvl>
+    <w:lvl w:ilvl="1" w:tplc="0C0C0019" w:tentative="1">
+      <w:start w:val="1"/>
+      <w:numFmt w:val="lowerLetter"/>
+      <w:lvlText w:val="%2."/>
+      <w:lvlJc w:val="left"/>
+      <w:pPr>
+        <w:ind w:left="1440" w:hanging="360"/>
+      </w:pPr>
+    </w:lvl>
+    <w:lvl w:ilvl="2" w:tplc="0C0C001B" w:tentative="1">
+      <w:start w:val="1"/>
+      <w:numFmt w:val="lowerRoman"/>
+      <w:lvlText w:val="%3."/>
+      <w:lvlJc w:val="right"/>
+      <w:pPr>
+        <w:ind w:left="2160" w:hanging="180"/>
+      </w:pPr>
+    </w:lvl>
+    <w:lvl w:ilvl="3" w:tplc="0C0C000F" w:tentative="1">
+      <w:start w:val="1"/>
+      <w:numFmt w:val="decimal"/>
+      <w:lvlText w:val="%4."/>
+      <w:lvlJc w:val="left"/>
+      <w:pPr>
+        <w:ind w:left="2880" w:hanging="360"/>
+      </w:pPr>
+    </w:lvl>
+    <w:lvl w:ilvl="4" w:tplc="0C0C0019" w:tentative="1">
+      <w:start w:val="1"/>
+      <w:numFmt w:val="lowerLetter"/>
+      <w:lvlText w:val="%5."/>
+      <w:lvlJc w:val="left"/>
+      <w:pPr>
+        <w:ind w:left="3600" w:hanging="360"/>
+      </w:pPr>
+    </w:lvl>
+    <w:lvl w:ilvl="5" w:tplc="0C0C001B" w:tentative="1">
+      <w:start w:val="1"/>
+      <w:numFmt w:val="lowerRoman"/>
+      <w:lvlText w:val="%6."/>
+      <w:lvlJc w:val="right"/>
+      <w:pPr>
+        <w:ind w:left="4320" w:hanging="180"/>
+      </w:pPr>
+    </w:lvl>
+    <w:lvl w:ilvl="6" w:tplc="0C0C000F" w:tentative="1">
+      <w:start w:val="1"/>
+      <w:numFmt w:val="decimal"/>
+      <w:lvlText w:val="%7."/>
+      <w:lvlJc w:val="left"/>
+      <w:pPr>
+        <w:ind w:left="5040" w:hanging="360"/>
+      </w:pPr>
+    </w:lvl>
+    <w:lvl w:ilvl="7" w:tplc="0C0C0019" w:tentative="1">
+      <w:start w:val="1"/>
+      <w:numFmt w:val="lowerLetter"/>
+      <w:lvlText w:val="%8."/>
+      <w:lvlJc w:val="left"/>
+      <w:pPr>
+        <w:ind w:left="5760" w:hanging="360"/>
+      </w:pPr>
+    </w:lvl>
+    <w:lvl w:ilvl="8" w:tplc="0C0C001B" w:tentative="1">
+      <w:start w:val="1"/>
+      <w:numFmt w:val="lowerRoman"/>
+      <w:lvlText w:val="%9."/>
+      <w:lvlJc w:val="right"/>
+      <w:pPr>
+        <w:ind w:left="6480" w:hanging="180"/>
+      </w:pPr>
+    </w:lvl>
+  </w:abstractNum>
+  <w:abstractNum w:abstractNumId="2" w15:restartNumberingAfterBreak="0">
+    <w:nsid w:val="34794A3F"/>
+    <w:multiLevelType w:val="hybridMultilevel"/>
+    <w:tmpl w:val="F3A46DFE"/>
+    <w:lvl w:ilvl="0" w:tplc="0C0C0011">
+      <w:start w:val="2"/>
+      <w:numFmt w:val="decimal"/>
+      <w:lvlText w:val="%1)"/>
+      <w:lvlJc w:val="left"/>
+      <w:pPr>
+        <w:ind w:left="1068" w:hanging="360"/>
+      </w:pPr>
+      <w:rPr>
+        <w:rFonts w:hint="default"/>
+      </w:rPr>
+    </w:lvl>
+    <w:lvl w:ilvl="1" w:tplc="0C0C0019" w:tentative="1">
+      <w:start w:val="1"/>
+      <w:numFmt w:val="lowerLetter"/>
+      <w:lvlText w:val="%2."/>
+      <w:lvlJc w:val="left"/>
+      <w:pPr>
+        <w:ind w:left="1788" w:hanging="360"/>
+      </w:pPr>
+    </w:lvl>
+    <w:lvl w:ilvl="2" w:tplc="0C0C001B" w:tentative="1">
+      <w:start w:val="1"/>
+      <w:numFmt w:val="lowerRoman"/>
+      <w:lvlText w:val="%3."/>
+      <w:lvlJc w:val="right"/>
+      <w:pPr>
+        <w:ind w:left="2508" w:hanging="180"/>
+      </w:pPr>
+    </w:lvl>
+    <w:lvl w:ilvl="3" w:tplc="0C0C000F" w:tentative="1">
+      <w:start w:val="1"/>
+      <w:numFmt w:val="decimal"/>
+      <w:lvlText w:val="%4."/>
+      <w:lvlJc w:val="left"/>
+      <w:pPr>
+        <w:ind w:left="3228" w:hanging="360"/>
+      </w:pPr>
+    </w:lvl>
+    <w:lvl w:ilvl="4" w:tplc="0C0C0019" w:tentative="1">
+      <w:start w:val="1"/>
+      <w:numFmt w:val="lowerLetter"/>
+      <w:lvlText w:val="%5."/>
+      <w:lvlJc w:val="left"/>
+      <w:pPr>
+        <w:ind w:left="3948" w:hanging="360"/>
+      </w:pPr>
+    </w:lvl>
+    <w:lvl w:ilvl="5" w:tplc="0C0C001B" w:tentative="1">
+      <w:start w:val="1"/>
+      <w:numFmt w:val="lowerRoman"/>
+      <w:lvlText w:val="%6."/>
+      <w:lvlJc w:val="right"/>
+      <w:pPr>
+        <w:ind w:left="4668" w:hanging="180"/>
+      </w:pPr>
+    </w:lvl>
+    <w:lvl w:ilvl="6" w:tplc="0C0C000F" w:tentative="1">
+      <w:start w:val="1"/>
+      <w:numFmt w:val="decimal"/>
+      <w:lvlText w:val="%7."/>
+      <w:lvlJc w:val="left"/>
+      <w:pPr>
+        <w:ind w:left="5388" w:hanging="360"/>
+      </w:pPr>
+    </w:lvl>
+    <w:lvl w:ilvl="7" w:tplc="0C0C0019" w:tentative="1">
+      <w:start w:val="1"/>
+      <w:numFmt w:val="lowerLetter"/>
+      <w:lvlText w:val="%8."/>
+      <w:lvlJc w:val="left"/>
+      <w:pPr>
+        <w:ind w:left="6108" w:hanging="360"/>
+      </w:pPr>
+    </w:lvl>
+    <w:lvl w:ilvl="8" w:tplc="0C0C001B" w:tentative="1">
+      <w:start w:val="1"/>
+      <w:numFmt w:val="lowerRoman"/>
+      <w:lvlText w:val="%9."/>
+      <w:lvlJc w:val="right"/>
+      <w:pPr>
+        <w:ind w:left="6828" w:hanging="180"/>
+      </w:pPr>
+    </w:lvl>
+  </w:abstractNum>
+  <w:abstractNum w:abstractNumId="3" w15:restartNumberingAfterBreak="0">
+    <w:nsid w:val="3FFB3FD3"/>
+    <w:multiLevelType w:val="hybridMultilevel"/>
+    <w:tmpl w:val="5D028E44"/>
+    <w:lvl w:ilvl="0" w:tplc="0C0C0011">
+      <w:start w:val="1"/>
+      <w:numFmt w:val="decimal"/>
+      <w:lvlText w:val="%1)"/>
+      <w:lvlJc w:val="left"/>
+      <w:pPr>
+        <w:ind w:left="720" w:hanging="360"/>
+      </w:pPr>
+      <w:rPr>
+        <w:rFonts w:hint="default"/>
+      </w:rPr>
+    </w:lvl>
+    <w:lvl w:ilvl="1" w:tplc="0C0C0019" w:tentative="1">
+      <w:start w:val="1"/>
+      <w:numFmt w:val="lowerLetter"/>
+      <w:lvlText w:val="%2."/>
+      <w:lvlJc w:val="left"/>
+      <w:pPr>
+        <w:ind w:left="1440" w:hanging="360"/>
+      </w:pPr>
+    </w:lvl>
+    <w:lvl w:ilvl="2" w:tplc="0C0C001B" w:tentative="1">
+      <w:start w:val="1"/>
+      <w:numFmt w:val="lowerRoman"/>
+      <w:lvlText w:val="%3."/>
+      <w:lvlJc w:val="right"/>
+      <w:pPr>
+        <w:ind w:left="2160" w:hanging="180"/>
+      </w:pPr>
+    </w:lvl>
+    <w:lvl w:ilvl="3" w:tplc="0C0C000F" w:tentative="1">
+      <w:start w:val="1"/>
+      <w:numFmt w:val="decimal"/>
+      <w:lvlText w:val="%4."/>
+      <w:lvlJc w:val="left"/>
+      <w:pPr>
+        <w:ind w:left="2880" w:hanging="360"/>
+      </w:pPr>
+    </w:lvl>
+    <w:lvl w:ilvl="4" w:tplc="0C0C0019" w:tentative="1">
+      <w:start w:val="1"/>
+      <w:numFmt w:val="lowerLetter"/>
+      <w:lvlText w:val="%5."/>
+      <w:lvlJc w:val="left"/>
+      <w:pPr>
+        <w:ind w:left="3600" w:hanging="360"/>
+      </w:pPr>
+    </w:lvl>
+    <w:lvl w:ilvl="5" w:tplc="0C0C001B" w:tentative="1">
+      <w:start w:val="1"/>
+      <w:numFmt w:val="lowerRoman"/>
+      <w:lvlText w:val="%6."/>
+      <w:lvlJc w:val="right"/>
+      <w:pPr>
+        <w:ind w:left="4320" w:hanging="180"/>
+      </w:pPr>
+    </w:lvl>
+    <w:lvl w:ilvl="6" w:tplc="0C0C000F" w:tentative="1">
+      <w:start w:val="1"/>
+      <w:numFmt w:val="decimal"/>
+      <w:lvlText w:val="%7."/>
+      <w:lvlJc w:val="left"/>
+      <w:pPr>
+        <w:ind w:left="5040" w:hanging="360"/>
+      </w:pPr>
+    </w:lvl>
+    <w:lvl w:ilvl="7" w:tplc="0C0C0019" w:tentative="1">
+      <w:start w:val="1"/>
+      <w:numFmt w:val="lowerLetter"/>
+      <w:lvlText w:val="%8."/>
+      <w:lvlJc w:val="left"/>
+      <w:pPr>
+        <w:ind w:left="5760" w:hanging="360"/>
+      </w:pPr>
+    </w:lvl>
+    <w:lvl w:ilvl="8" w:tplc="0C0C001B" w:tentative="1">
+      <w:start w:val="1"/>
+      <w:numFmt w:val="lowerRoman"/>
+      <w:lvlText w:val="%9."/>
+      <w:lvlJc w:val="right"/>
+      <w:pPr>
+        <w:ind w:left="6480" w:hanging="180"/>
+      </w:pPr>
+    </w:lvl>
+  </w:abstractNum>
+  <w:abstractNum w:abstractNumId="4" w15:restartNumberingAfterBreak="0">
+    <w:nsid w:val="5D19622E"/>
+    <w:multiLevelType w:val="hybridMultilevel"/>
+    <w:tmpl w:val="5D028E44"/>
+    <w:lvl w:ilvl="0" w:tplc="0C0C0011">
+      <w:start w:val="1"/>
+      <w:numFmt w:val="decimal"/>
+      <w:lvlText w:val="%1)"/>
+      <w:lvlJc w:val="left"/>
+      <w:pPr>
+        <w:ind w:left="720" w:hanging="360"/>
+      </w:pPr>
+      <w:rPr>
+        <w:rFonts w:hint="default"/>
+      </w:rPr>
+    </w:lvl>
+    <w:lvl w:ilvl="1" w:tplc="0C0C0019" w:tentative="1">
+      <w:start w:val="1"/>
+      <w:numFmt w:val="lowerLetter"/>
+      <w:lvlText w:val="%2."/>
+      <w:lvlJc w:val="left"/>
+      <w:pPr>
+        <w:ind w:left="1440" w:hanging="360"/>
+      </w:pPr>
+    </w:lvl>
+    <w:lvl w:ilvl="2" w:tplc="0C0C001B" w:tentative="1">
+      <w:start w:val="1"/>
+      <w:numFmt w:val="lowerRoman"/>
+      <w:lvlText w:val="%3."/>
+      <w:lvlJc w:val="right"/>
+      <w:pPr>
+        <w:ind w:left="2160" w:hanging="180"/>
+      </w:pPr>
+    </w:lvl>
+    <w:lvl w:ilvl="3" w:tplc="0C0C000F" w:tentative="1">
+      <w:start w:val="1"/>
+      <w:numFmt w:val="decimal"/>
+      <w:lvlText w:val="%4."/>
+      <w:lvlJc w:val="left"/>
+      <w:pPr>
+        <w:ind w:left="2880" w:hanging="360"/>
+      </w:pPr>
+    </w:lvl>
+    <w:lvl w:ilvl="4" w:tplc="0C0C0019" w:tentative="1">
+      <w:start w:val="1"/>
+      <w:numFmt w:val="lowerLetter"/>
+      <w:lvlText w:val="%5."/>
+      <w:lvlJc w:val="left"/>
+      <w:pPr>
+        <w:ind w:left="3600" w:hanging="360"/>
+      </w:pPr>
+    </w:lvl>
+    <w:lvl w:ilvl="5" w:tplc="0C0C001B" w:tentative="1">
+      <w:start w:val="1"/>
+      <w:numFmt w:val="lowerRoman"/>
+      <w:lvlText w:val="%6."/>
+      <w:lvlJc w:val="right"/>
+      <w:pPr>
+        <w:ind w:left="4320" w:hanging="180"/>
+      </w:pPr>
+    </w:lvl>
+    <w:lvl w:ilvl="6" w:tplc="0C0C000F" w:tentative="1">
+      <w:start w:val="1"/>
+      <w:numFmt w:val="decimal"/>
+      <w:lvlText w:val="%7."/>
+      <w:lvlJc w:val="left"/>
+      <w:pPr>
+        <w:ind w:left="5040" w:hanging="360"/>
+      </w:pPr>
+    </w:lvl>
+    <w:lvl w:ilvl="7" w:tplc="0C0C0019" w:tentative="1">
+      <w:start w:val="1"/>
+      <w:numFmt w:val="lowerLetter"/>
+      <w:lvlText w:val="%8."/>
+      <w:lvlJc w:val="left"/>
+      <w:pPr>
+        <w:ind w:left="5760" w:hanging="360"/>
+      </w:pPr>
+    </w:lvl>
+    <w:lvl w:ilvl="8" w:tplc="0C0C001B" w:tentative="1">
+      <w:start w:val="1"/>
+      <w:numFmt w:val="lowerRoman"/>
+      <w:lvlText w:val="%9."/>
+      <w:lvlJc w:val="right"/>
+      <w:pPr>
+        <w:ind w:left="6480" w:hanging="180"/>
+      </w:pPr>
+    </w:lvl>
+  </w:abstractNum>
+  <w:abstractNum w:abstractNumId="5" w15:restartNumberingAfterBreak="0">
     <w:nsid w:val="66E65B27"/>
     <w:multiLevelType w:val="hybridMultilevel"/>
     <w:tmpl w:val="341EE1E6"/>
@@ -1218,7 +3054,22 @@
     </w:lvl>
   </w:abstractNum>
   <w:num w:numId="1">
+    <w:abstractNumId w:val="5"/>
+  </w:num>
+  <w:num w:numId="2">
     <w:abstractNumId w:val="0"/>
+  </w:num>
+  <w:num w:numId="3">
+    <w:abstractNumId w:val="2"/>
+  </w:num>
+  <w:num w:numId="4">
+    <w:abstractNumId w:val="1"/>
+  </w:num>
+  <w:num w:numId="5">
+    <w:abstractNumId w:val="4"/>
+  </w:num>
+  <w:num w:numId="6">
+    <w:abstractNumId w:val="3"/>
   </w:num>
 </w:numbering>
 </file>

</xml_diff>